<commit_message>
Keep experiment working in word table
</commit_message>
<xml_diff>
--- a/c-03-python-docx/result/result.docx
+++ b/c-03-python-docx/result/result.docx
@@ -17,8 +17,8 @@
         <w:tblLook w:noVBand="0" w:val="0000" w:noHBand="0" w:lastColumn="0" w:firstColumn="0" w:lastRow="0" w:firstRow="0"/>
       </w:tblPr>
       <w:tblGrid>
-        <w:gridCol w:w="1837"/>
-        <w:gridCol w:w="5934"/>
+        <w:gridCol w:w="1836"/>
+        <w:gridCol w:w="5935"/>
         <w:gridCol w:w="2308"/>
       </w:tblGrid>
       <w:tr>
@@ -27,7 +27,7 @@
         </w:trPr>
         <w:tc>
           <w:tcPr>
-            <w:tcW w:w="1837" w:type="dxa"/>
+            <w:tcW w:w="1836" w:type="dxa"/>
             <w:tcBorders/>
             <w:shd w:fill="auto" w:val="clear"/>
           </w:tcPr>
@@ -80,7 +80,7 @@
         </w:tc>
         <w:tc>
           <w:tcPr>
-            <w:tcW w:w="8242" w:type="dxa"/>
+            <w:tcW w:w="8243" w:type="dxa"/>
             <w:gridSpan w:val="2"/>
             <w:tcBorders/>
             <w:shd w:fill="auto" w:val="clear"/>
@@ -102,6 +102,16 @@
             <w:pPr>
               <w:pStyle w:val="Normal"/>
               <w:spacing w:lineRule="atLeast" w:line="285"/>
+              <w:rPr>
+                <w:rFonts w:ascii="Droid Sans Mono;monospace;monospace;Droid Sans Fallback" w:hAnsi="Droid Sans Mono;monospace;monospace;Droid Sans Fallback"/>
+                <w:b w:val="false"/>
+                <w:b w:val="false"/>
+                <w:color w:val="811F3F"/>
+                <w:sz w:val="21"/>
+                <w:highlight w:val="white"/>
+              </w:rPr>
+            </w:pPr>
+            <w:r>
               <w:rPr>
                 <w:rFonts w:ascii="Droid Sans Mono;monospace;monospace;Droid Sans Fallback" w:hAnsi="Droid Sans Mono;monospace;monospace;Droid Sans Fallback"/>
                 <w:b w:val="false"/>
@@ -109,24 +119,16 @@
                 <w:sz w:val="21"/>
                 <w:highlight w:val="white"/>
               </w:rPr>
-            </w:pPr>
-            <w:r>
+            </w:r>
+          </w:p>
+          <w:p>
+            <w:pPr>
+              <w:pStyle w:val="Normal"/>
+              <w:spacing w:lineRule="atLeast" w:line="285"/>
+              <w:jc w:val="right"/>
               <w:rPr>
                 <w:rFonts w:ascii="Droid Sans Mono;monospace;monospace;Droid Sans Fallback" w:hAnsi="Droid Sans Mono;monospace;monospace;Droid Sans Fallback"/>
                 <w:b w:val="false"/>
-                <w:color w:val="811F3F"/>
-                <w:sz w:val="21"/>
-                <w:highlight w:val="white"/>
-              </w:rPr>
-            </w:r>
-          </w:p>
-          <w:p>
-            <w:pPr>
-              <w:pStyle w:val="Normal"/>
-              <w:spacing w:lineRule="atLeast" w:line="285"/>
-              <w:jc w:val="right"/>
-              <w:rPr>
-                <w:rFonts w:ascii="Droid Sans Mono;monospace;monospace;Droid Sans Fallback" w:hAnsi="Droid Sans Mono;monospace;monospace;Droid Sans Fallback"/>
                 <w:b w:val="false"/>
                 <w:color w:val="811F3F"/>
                 <w:sz w:val="21"/>
@@ -332,8 +334,8 @@
         <w:tblLook w:noVBand="0" w:val="0000" w:noHBand="0" w:lastColumn="0" w:firstColumn="0" w:lastRow="0" w:firstRow="0"/>
       </w:tblPr>
       <w:tblGrid>
-        <w:gridCol w:w="1259"/>
-        <w:gridCol w:w="5580"/>
+        <w:gridCol w:w="1258"/>
+        <w:gridCol w:w="5581"/>
         <w:gridCol w:w="1619"/>
         <w:gridCol w:w="1621"/>
       </w:tblGrid>
@@ -344,7 +346,7 @@
         </w:trPr>
         <w:tc>
           <w:tcPr>
-            <w:tcW w:w="1259" w:type="dxa"/>
+            <w:tcW w:w="1258" w:type="dxa"/>
             <w:tcBorders>
               <w:top w:val="single" w:sz="4" w:space="0" w:color="D0DEDE"/>
               <w:left w:val="single" w:sz="4" w:space="0" w:color="D0DEDE"/>
@@ -369,7 +371,7 @@
         </w:tc>
         <w:tc>
           <w:tcPr>
-            <w:tcW w:w="5580" w:type="dxa"/>
+            <w:tcW w:w="5581" w:type="dxa"/>
             <w:tcBorders>
               <w:top w:val="single" w:sz="4" w:space="0" w:color="D0DEDE"/>
               <w:left w:val="single" w:sz="4" w:space="0" w:color="D0DEDE"/>
@@ -444,326 +446,595 @@
         </w:tc>
       </w:tr>
       <w:tr>
-        <w:trPr>
-          <w:trHeight w:val="216" w:hRule="atLeast"/>
-          <w:cantSplit w:val="true"/>
-        </w:trPr>
-        <w:tc>
-          <w:tcPr>
-            <w:tcW w:w="1259" w:type="dxa"/>
-            <w:tcBorders>
-              <w:top w:val="single" w:sz="4" w:space="0" w:color="D0DEDE"/>
-              <w:left w:val="single" w:sz="4" w:space="0" w:color="D0DEDE"/>
-              <w:bottom w:val="single" w:sz="4" w:space="0" w:color="D0DEDE"/>
-              <w:right w:val="single" w:sz="4" w:space="0" w:color="D0DEDE"/>
-              <w:insideH w:val="single" w:sz="4" w:space="0" w:color="D0DEDE"/>
-              <w:insideV w:val="single" w:sz="4" w:space="0" w:color="D0DEDE"/>
-            </w:tcBorders>
-            <w:shd w:color="auto" w:fill="FFFFFF" w:val="clear"/>
-            <w:vAlign w:val="center"/>
-          </w:tcPr>
-          <w:p>
-            <w:pPr>
-              <w:pStyle w:val="Normal"/>
-              <w:jc w:val="right"/>
-              <w:rPr/>
-            </w:pPr>
-            <w:r>
-              <w:rPr/>
-              <w:t>1,290</w:t>
-            </w:r>
-          </w:p>
-        </w:tc>
-        <w:tc>
-          <w:tcPr>
-            <w:tcW w:w="5580" w:type="dxa"/>
-            <w:tcBorders>
-              <w:top w:val="single" w:sz="4" w:space="0" w:color="D0DEDE"/>
-              <w:left w:val="single" w:sz="4" w:space="0" w:color="D0DEDE"/>
-              <w:bottom w:val="single" w:sz="4" w:space="0" w:color="D0DEDE"/>
-              <w:right w:val="single" w:sz="4" w:space="0" w:color="D0DEDE"/>
-              <w:insideH w:val="single" w:sz="4" w:space="0" w:color="D0DEDE"/>
-              <w:insideV w:val="single" w:sz="4" w:space="0" w:color="D0DEDE"/>
-            </w:tcBorders>
-            <w:shd w:color="auto" w:fill="FFFFFF" w:val="clear"/>
-            <w:vAlign w:val="center"/>
-          </w:tcPr>
-          <w:p>
-            <w:pPr>
-              <w:pStyle w:val="Normal"/>
-              <w:rPr/>
-            </w:pPr>
-            <w:r>
-              <w:rPr/>
-              <w:t xml:space="preserve"> </w:t>
-            </w:r>
-          </w:p>
-        </w:tc>
-        <w:tc>
-          <w:tcPr>
-            <w:tcW w:w="1619" w:type="dxa"/>
-            <w:tcBorders>
-              <w:top w:val="single" w:sz="4" w:space="0" w:color="D0DEDE"/>
-              <w:left w:val="single" w:sz="4" w:space="0" w:color="D0DEDE"/>
-              <w:bottom w:val="single" w:sz="4" w:space="0" w:color="D0DEDE"/>
-              <w:right w:val="single" w:sz="4" w:space="0" w:color="D0DEDE"/>
-              <w:insideH w:val="single" w:sz="4" w:space="0" w:color="D0DEDE"/>
-              <w:insideV w:val="single" w:sz="4" w:space="0" w:color="D0DEDE"/>
-            </w:tcBorders>
-            <w:shd w:color="auto" w:fill="FFFFFF" w:val="clear"/>
-            <w:tcMar>
-              <w:left w:w="211" w:type="dxa"/>
-              <w:right w:w="216" w:type="dxa"/>
-            </w:tcMar>
-            <w:vAlign w:val="center"/>
-          </w:tcPr>
-          <w:p>
-            <w:pPr>
-              <w:pStyle w:val="Amount"/>
-              <w:rPr/>
-            </w:pPr>
-            <w:r>
-              <w:rPr/>
-              <w:t xml:space="preserve">   </w:t>
-            </w:r>
-          </w:p>
-        </w:tc>
-        <w:tc>
-          <w:tcPr>
-            <w:tcW w:w="1621" w:type="dxa"/>
-            <w:tcBorders>
-              <w:top w:val="single" w:sz="4" w:space="0" w:color="D0DEDE"/>
-              <w:left w:val="single" w:sz="4" w:space="0" w:color="D0DEDE"/>
-              <w:bottom w:val="single" w:sz="4" w:space="0" w:color="D0DEDE"/>
-              <w:right w:val="single" w:sz="4" w:space="0" w:color="D0DEDE"/>
-              <w:insideH w:val="single" w:sz="4" w:space="0" w:color="D0DEDE"/>
-              <w:insideV w:val="single" w:sz="4" w:space="0" w:color="D0DEDE"/>
-            </w:tcBorders>
-            <w:shd w:color="auto" w:fill="FFFFFF" w:val="clear"/>
-            <w:tcMar>
-              <w:left w:w="211" w:type="dxa"/>
-              <w:right w:w="216" w:type="dxa"/>
-            </w:tcMar>
-            <w:vAlign w:val="center"/>
-          </w:tcPr>
-          <w:p>
-            <w:pPr>
-              <w:pStyle w:val="Amount"/>
-              <w:rPr/>
-            </w:pPr>
-            <w:r>
-              <w:rPr/>
-              <w:t xml:space="preserve">    </w:t>
+        <w:tc>
+          <w:tcPr>
+            <w:tcW w:type="dxa" w:w="1258"/>
+          </w:tcPr>
+          <w:p>
+            <w:pPr>
+              <w:jc w:val="right"/>
+            </w:pPr>
+            <w:r>
+              <w:t>1290</w:t>
+            </w:r>
+          </w:p>
+        </w:tc>
+        <w:tc>
+          <w:tcPr>
+            <w:tcW w:type="dxa" w:w="5581"/>
+          </w:tcPr>
+          <w:p>
+            <w:r>
+              <w:t>Item description No.0</w:t>
+            </w:r>
+          </w:p>
+        </w:tc>
+        <w:tc>
+          <w:tcPr>
+            <w:tcW w:type="dxa" w:w="1619"/>
+          </w:tcPr>
+          <w:p>
+            <w:pPr>
+              <w:jc w:val="right"/>
+            </w:pPr>
+            <w:r>
+              <w:t>12.3</w:t>
+            </w:r>
+          </w:p>
+        </w:tc>
+        <w:tc>
+          <w:tcPr>
+            <w:tcW w:type="dxa" w:w="1621"/>
+          </w:tcPr>
+          <w:p>
+            <w:pPr>
+              <w:jc w:val="right"/>
+            </w:pPr>
+            <w:r>
+              <w:t>20000</w:t>
             </w:r>
           </w:p>
         </w:tc>
       </w:tr>
       <w:tr>
-        <w:trPr>
-          <w:trHeight w:val="216" w:hRule="atLeast"/>
-          <w:cantSplit w:val="true"/>
-        </w:trPr>
-        <w:tc>
-          <w:tcPr>
-            <w:tcW w:w="1259" w:type="dxa"/>
-            <w:tcBorders>
-              <w:top w:val="single" w:sz="4" w:space="0" w:color="D0DEDE"/>
-              <w:left w:val="single" w:sz="4" w:space="0" w:color="D0DEDE"/>
-              <w:bottom w:val="single" w:sz="4" w:space="0" w:color="D0DEDE"/>
-              <w:right w:val="single" w:sz="4" w:space="0" w:color="D0DEDE"/>
-              <w:insideH w:val="single" w:sz="4" w:space="0" w:color="D0DEDE"/>
-              <w:insideV w:val="single" w:sz="4" w:space="0" w:color="D0DEDE"/>
-            </w:tcBorders>
-            <w:shd w:color="auto" w:fill="E7EEEE" w:themeFill="accent3" w:themeFillTint="33" w:val="clear"/>
-            <w:vAlign w:val="center"/>
-          </w:tcPr>
-          <w:p>
-            <w:pPr>
-              <w:pStyle w:val="Normal"/>
-              <w:jc w:val="right"/>
-              <w:rPr/>
-            </w:pPr>
-            <w:r>
-              <w:rPr/>
-              <w:t xml:space="preserve"> </w:t>
-            </w:r>
-          </w:p>
-        </w:tc>
-        <w:tc>
-          <w:tcPr>
-            <w:tcW w:w="5580" w:type="dxa"/>
-            <w:tcBorders>
-              <w:top w:val="single" w:sz="4" w:space="0" w:color="D0DEDE"/>
-              <w:left w:val="single" w:sz="4" w:space="0" w:color="D0DEDE"/>
-              <w:bottom w:val="single" w:sz="4" w:space="0" w:color="D0DEDE"/>
-              <w:right w:val="single" w:sz="4" w:space="0" w:color="D0DEDE"/>
-              <w:insideH w:val="single" w:sz="4" w:space="0" w:color="D0DEDE"/>
-              <w:insideV w:val="single" w:sz="4" w:space="0" w:color="D0DEDE"/>
-            </w:tcBorders>
-            <w:shd w:color="auto" w:fill="E7EEEE" w:themeFill="accent3" w:themeFillTint="33" w:val="clear"/>
-            <w:vAlign w:val="center"/>
-          </w:tcPr>
-          <w:p>
-            <w:pPr>
-              <w:pStyle w:val="Normal"/>
-              <w:rPr/>
-            </w:pPr>
-            <w:r>
-              <w:rPr/>
-              <w:t xml:space="preserve"> </w:t>
-            </w:r>
-          </w:p>
-        </w:tc>
-        <w:tc>
-          <w:tcPr>
-            <w:tcW w:w="1619" w:type="dxa"/>
-            <w:tcBorders>
-              <w:top w:val="single" w:sz="4" w:space="0" w:color="D0DEDE"/>
-              <w:left w:val="single" w:sz="4" w:space="0" w:color="D0DEDE"/>
-              <w:bottom w:val="single" w:sz="4" w:space="0" w:color="D0DEDE"/>
-              <w:right w:val="single" w:sz="4" w:space="0" w:color="D0DEDE"/>
-              <w:insideH w:val="single" w:sz="4" w:space="0" w:color="D0DEDE"/>
-              <w:insideV w:val="single" w:sz="4" w:space="0" w:color="D0DEDE"/>
-            </w:tcBorders>
-            <w:shd w:color="auto" w:fill="E7EEEE" w:themeFill="accent3" w:themeFillTint="33" w:val="clear"/>
-            <w:tcMar>
-              <w:left w:w="211" w:type="dxa"/>
-              <w:right w:w="216" w:type="dxa"/>
-            </w:tcMar>
-            <w:vAlign w:val="center"/>
-          </w:tcPr>
-          <w:p>
-            <w:pPr>
-              <w:pStyle w:val="Amount"/>
-              <w:rPr/>
-            </w:pPr>
-            <w:r>
-              <w:rPr/>
-              <w:t xml:space="preserve">  </w:t>
-            </w:r>
-          </w:p>
-        </w:tc>
-        <w:tc>
-          <w:tcPr>
-            <w:tcW w:w="1621" w:type="dxa"/>
-            <w:tcBorders>
-              <w:top w:val="single" w:sz="4" w:space="0" w:color="D0DEDE"/>
-              <w:left w:val="single" w:sz="4" w:space="0" w:color="D0DEDE"/>
-              <w:bottom w:val="single" w:sz="4" w:space="0" w:color="D0DEDE"/>
-              <w:right w:val="single" w:sz="4" w:space="0" w:color="D0DEDE"/>
-              <w:insideH w:val="single" w:sz="4" w:space="0" w:color="D0DEDE"/>
-              <w:insideV w:val="single" w:sz="4" w:space="0" w:color="D0DEDE"/>
-            </w:tcBorders>
-            <w:shd w:color="auto" w:fill="E7EEEE" w:themeFill="accent3" w:themeFillTint="33" w:val="clear"/>
-            <w:tcMar>
-              <w:left w:w="211" w:type="dxa"/>
-              <w:right w:w="216" w:type="dxa"/>
-            </w:tcMar>
-            <w:vAlign w:val="center"/>
-          </w:tcPr>
-          <w:p>
-            <w:pPr>
-              <w:pStyle w:val="Amount"/>
-              <w:rPr/>
-            </w:pPr>
-            <w:r>
-              <w:rPr/>
-              <w:t xml:space="preserve">    </w:t>
+        <w:tc>
+          <w:tcPr>
+            <w:tcW w:type="dxa" w:w="1258"/>
+            <w:shd w:fill="E7EEEE"/>
+          </w:tcPr>
+          <w:p>
+            <w:pPr>
+              <w:jc w:val="right"/>
+            </w:pPr>
+            <w:r>
+              <w:t>1290</w:t>
+            </w:r>
+          </w:p>
+        </w:tc>
+        <w:tc>
+          <w:tcPr>
+            <w:tcW w:type="dxa" w:w="5581"/>
+            <w:shd w:fill="E7EEEE"/>
+          </w:tcPr>
+          <w:p>
+            <w:r>
+              <w:t>Item description No.1</w:t>
+            </w:r>
+          </w:p>
+        </w:tc>
+        <w:tc>
+          <w:tcPr>
+            <w:tcW w:type="dxa" w:w="1619"/>
+            <w:shd w:fill="E7EEEE"/>
+          </w:tcPr>
+          <w:p>
+            <w:pPr>
+              <w:jc w:val="right"/>
+            </w:pPr>
+            <w:r>
+              <w:t>12.3</w:t>
+            </w:r>
+          </w:p>
+        </w:tc>
+        <w:tc>
+          <w:tcPr>
+            <w:tcW w:type="dxa" w:w="1621"/>
+            <w:shd w:fill="E7EEEE"/>
+          </w:tcPr>
+          <w:p>
+            <w:pPr>
+              <w:jc w:val="right"/>
+            </w:pPr>
+            <w:r>
+              <w:t>20000</w:t>
             </w:r>
           </w:p>
         </w:tc>
       </w:tr>
       <w:tr>
-        <w:trPr>
-          <w:trHeight w:val="216" w:hRule="atLeast"/>
-          <w:cantSplit w:val="true"/>
-        </w:trPr>
-        <w:tc>
-          <w:tcPr>
-            <w:tcW w:w="1259" w:type="dxa"/>
-            <w:tcBorders/>
-            <w:shd w:fill="auto" w:val="clear"/>
-            <w:vAlign w:val="center"/>
-          </w:tcPr>
-          <w:p>
-            <w:pPr>
-              <w:pStyle w:val="Normal"/>
-              <w:rPr/>
-            </w:pPr>
-            <w:r>
-              <w:rPr/>
-            </w:r>
-          </w:p>
-        </w:tc>
-        <w:tc>
-          <w:tcPr>
-            <w:tcW w:w="5580" w:type="dxa"/>
-            <w:tcBorders/>
-            <w:shd w:fill="auto" w:val="clear"/>
-            <w:vAlign w:val="center"/>
-          </w:tcPr>
-          <w:p>
-            <w:pPr>
-              <w:pStyle w:val="Normal"/>
-              <w:rPr/>
-            </w:pPr>
-            <w:r>
-              <w:rPr/>
-            </w:r>
-          </w:p>
-        </w:tc>
-        <w:tc>
-          <w:tcPr>
-            <w:tcW w:w="1619" w:type="dxa"/>
-            <w:tcBorders>
-              <w:right w:val="single" w:sz="4" w:space="0" w:color="D0DEDE"/>
-              <w:insideV w:val="single" w:sz="4" w:space="0" w:color="D0DEDE"/>
-            </w:tcBorders>
-            <w:shd w:color="auto" w:fill="FFFFFF" w:val="clear"/>
-            <w:vAlign w:val="center"/>
-          </w:tcPr>
-          <w:p>
-            <w:pPr>
-              <w:pStyle w:val="Heading2"/>
-              <w:rPr/>
-            </w:pPr>
-            <w:r>
-              <w:rPr/>
-              <w:t>Total</w:t>
-            </w:r>
-          </w:p>
-        </w:tc>
-        <w:tc>
-          <w:tcPr>
-            <w:tcW w:w="1621" w:type="dxa"/>
-            <w:tcBorders>
-              <w:top w:val="single" w:sz="4" w:space="0" w:color="D0DEDE"/>
-              <w:left w:val="single" w:sz="4" w:space="0" w:color="D0DEDE"/>
-              <w:bottom w:val="single" w:sz="4" w:space="0" w:color="D0DEDE"/>
-              <w:right w:val="single" w:sz="4" w:space="0" w:color="D0DEDE"/>
-              <w:insideH w:val="single" w:sz="4" w:space="0" w:color="D0DEDE"/>
-              <w:insideV w:val="single" w:sz="4" w:space="0" w:color="D0DEDE"/>
-            </w:tcBorders>
-            <w:shd w:color="auto" w:fill="FFFFFF" w:val="clear"/>
-            <w:tcMar>
-              <w:left w:w="211" w:type="dxa"/>
-              <w:right w:w="216" w:type="dxa"/>
-            </w:tcMar>
-            <w:vAlign w:val="center"/>
-          </w:tcPr>
-          <w:p>
-            <w:pPr>
-              <w:pStyle w:val="Amount"/>
-              <w:rPr>
-                <w:b/>
-                <w:b/>
-              </w:rPr>
+        <w:tc>
+          <w:tcPr>
+            <w:tcW w:type="dxa" w:w="1258"/>
+          </w:tcPr>
+          <w:p>
+            <w:pPr>
+              <w:jc w:val="right"/>
+            </w:pPr>
+            <w:r>
+              <w:t>1290</w:t>
+            </w:r>
+          </w:p>
+        </w:tc>
+        <w:tc>
+          <w:tcPr>
+            <w:tcW w:type="dxa" w:w="5581"/>
+          </w:tcPr>
+          <w:p>
+            <w:r>
+              <w:t>Item description No.2</w:t>
+            </w:r>
+          </w:p>
+        </w:tc>
+        <w:tc>
+          <w:tcPr>
+            <w:tcW w:type="dxa" w:w="1619"/>
+          </w:tcPr>
+          <w:p>
+            <w:pPr>
+              <w:jc w:val="right"/>
+            </w:pPr>
+            <w:r>
+              <w:t>12.3</w:t>
+            </w:r>
+          </w:p>
+        </w:tc>
+        <w:tc>
+          <w:tcPr>
+            <w:tcW w:type="dxa" w:w="1621"/>
+          </w:tcPr>
+          <w:p>
+            <w:pPr>
+              <w:jc w:val="right"/>
+            </w:pPr>
+            <w:r>
+              <w:t>20000</w:t>
+            </w:r>
+          </w:p>
+        </w:tc>
+      </w:tr>
+      <w:tr>
+        <w:tc>
+          <w:tcPr>
+            <w:tcW w:type="dxa" w:w="1258"/>
+            <w:shd w:fill="E7EEEE"/>
+          </w:tcPr>
+          <w:p>
+            <w:pPr>
+              <w:jc w:val="right"/>
+            </w:pPr>
+            <w:r>
+              <w:t>1290</w:t>
+            </w:r>
+          </w:p>
+        </w:tc>
+        <w:tc>
+          <w:tcPr>
+            <w:tcW w:type="dxa" w:w="5581"/>
+            <w:shd w:fill="E7EEEE"/>
+          </w:tcPr>
+          <w:p>
+            <w:r>
+              <w:t>Item description No.3</w:t>
+            </w:r>
+          </w:p>
+        </w:tc>
+        <w:tc>
+          <w:tcPr>
+            <w:tcW w:type="dxa" w:w="1619"/>
+            <w:shd w:fill="E7EEEE"/>
+          </w:tcPr>
+          <w:p>
+            <w:pPr>
+              <w:jc w:val="right"/>
+            </w:pPr>
+            <w:r>
+              <w:t>12.3</w:t>
+            </w:r>
+          </w:p>
+        </w:tc>
+        <w:tc>
+          <w:tcPr>
+            <w:tcW w:type="dxa" w:w="1621"/>
+            <w:shd w:fill="E7EEEE"/>
+          </w:tcPr>
+          <w:p>
+            <w:pPr>
+              <w:jc w:val="right"/>
+            </w:pPr>
+            <w:r>
+              <w:t>20000</w:t>
+            </w:r>
+          </w:p>
+        </w:tc>
+      </w:tr>
+      <w:tr>
+        <w:tc>
+          <w:tcPr>
+            <w:tcW w:type="dxa" w:w="1258"/>
+          </w:tcPr>
+          <w:p>
+            <w:pPr>
+              <w:jc w:val="right"/>
+            </w:pPr>
+            <w:r>
+              <w:t>1290</w:t>
+            </w:r>
+          </w:p>
+        </w:tc>
+        <w:tc>
+          <w:tcPr>
+            <w:tcW w:type="dxa" w:w="5581"/>
+          </w:tcPr>
+          <w:p>
+            <w:r>
+              <w:t>Item description No.4</w:t>
+            </w:r>
+          </w:p>
+        </w:tc>
+        <w:tc>
+          <w:tcPr>
+            <w:tcW w:type="dxa" w:w="1619"/>
+          </w:tcPr>
+          <w:p>
+            <w:pPr>
+              <w:jc w:val="right"/>
+            </w:pPr>
+            <w:r>
+              <w:t>12.3</w:t>
+            </w:r>
+          </w:p>
+        </w:tc>
+        <w:tc>
+          <w:tcPr>
+            <w:tcW w:type="dxa" w:w="1621"/>
+          </w:tcPr>
+          <w:p>
+            <w:pPr>
+              <w:jc w:val="right"/>
+            </w:pPr>
+            <w:r>
+              <w:t>20000</w:t>
+            </w:r>
+          </w:p>
+        </w:tc>
+      </w:tr>
+      <w:tr>
+        <w:tc>
+          <w:tcPr>
+            <w:tcW w:type="dxa" w:w="1258"/>
+            <w:shd w:fill="E7EEEE"/>
+          </w:tcPr>
+          <w:p>
+            <w:pPr>
+              <w:jc w:val="right"/>
+            </w:pPr>
+            <w:r>
+              <w:t>1290</w:t>
+            </w:r>
+          </w:p>
+        </w:tc>
+        <w:tc>
+          <w:tcPr>
+            <w:tcW w:type="dxa" w:w="5581"/>
+            <w:shd w:fill="E7EEEE"/>
+          </w:tcPr>
+          <w:p>
+            <w:r>
+              <w:t>Item description No.5</w:t>
+            </w:r>
+          </w:p>
+        </w:tc>
+        <w:tc>
+          <w:tcPr>
+            <w:tcW w:type="dxa" w:w="1619"/>
+            <w:shd w:fill="E7EEEE"/>
+          </w:tcPr>
+          <w:p>
+            <w:pPr>
+              <w:jc w:val="right"/>
+            </w:pPr>
+            <w:r>
+              <w:t>12.3</w:t>
+            </w:r>
+          </w:p>
+        </w:tc>
+        <w:tc>
+          <w:tcPr>
+            <w:tcW w:type="dxa" w:w="1621"/>
+            <w:shd w:fill="E7EEEE"/>
+          </w:tcPr>
+          <w:p>
+            <w:pPr>
+              <w:jc w:val="right"/>
+            </w:pPr>
+            <w:r>
+              <w:t>20000</w:t>
+            </w:r>
+          </w:p>
+        </w:tc>
+      </w:tr>
+      <w:tr>
+        <w:tc>
+          <w:tcPr>
+            <w:tcW w:type="dxa" w:w="1258"/>
+          </w:tcPr>
+          <w:p>
+            <w:pPr>
+              <w:jc w:val="right"/>
+            </w:pPr>
+            <w:r>
+              <w:t>1290</w:t>
+            </w:r>
+          </w:p>
+        </w:tc>
+        <w:tc>
+          <w:tcPr>
+            <w:tcW w:type="dxa" w:w="5581"/>
+          </w:tcPr>
+          <w:p>
+            <w:r>
+              <w:t>Item description No.6</w:t>
+            </w:r>
+          </w:p>
+        </w:tc>
+        <w:tc>
+          <w:tcPr>
+            <w:tcW w:type="dxa" w:w="1619"/>
+          </w:tcPr>
+          <w:p>
+            <w:pPr>
+              <w:jc w:val="right"/>
+            </w:pPr>
+            <w:r>
+              <w:t>12.3</w:t>
+            </w:r>
+          </w:p>
+        </w:tc>
+        <w:tc>
+          <w:tcPr>
+            <w:tcW w:type="dxa" w:w="1621"/>
+          </w:tcPr>
+          <w:p>
+            <w:pPr>
+              <w:jc w:val="right"/>
+            </w:pPr>
+            <w:r>
+              <w:t>20000</w:t>
+            </w:r>
+          </w:p>
+        </w:tc>
+      </w:tr>
+      <w:tr>
+        <w:tc>
+          <w:tcPr>
+            <w:tcW w:type="dxa" w:w="1258"/>
+            <w:shd w:fill="E7EEEE"/>
+          </w:tcPr>
+          <w:p>
+            <w:pPr>
+              <w:jc w:val="right"/>
+            </w:pPr>
+            <w:r>
+              <w:t>1290</w:t>
+            </w:r>
+          </w:p>
+        </w:tc>
+        <w:tc>
+          <w:tcPr>
+            <w:tcW w:type="dxa" w:w="5581"/>
+            <w:shd w:fill="E7EEEE"/>
+          </w:tcPr>
+          <w:p>
+            <w:r>
+              <w:t>Item description No.7</w:t>
+            </w:r>
+          </w:p>
+        </w:tc>
+        <w:tc>
+          <w:tcPr>
+            <w:tcW w:type="dxa" w:w="1619"/>
+            <w:shd w:fill="E7EEEE"/>
+          </w:tcPr>
+          <w:p>
+            <w:pPr>
+              <w:jc w:val="right"/>
+            </w:pPr>
+            <w:r>
+              <w:t>12.3</w:t>
+            </w:r>
+          </w:p>
+        </w:tc>
+        <w:tc>
+          <w:tcPr>
+            <w:tcW w:type="dxa" w:w="1621"/>
+            <w:shd w:fill="E7EEEE"/>
+          </w:tcPr>
+          <w:p>
+            <w:pPr>
+              <w:jc w:val="right"/>
+            </w:pPr>
+            <w:r>
+              <w:t>20000</w:t>
+            </w:r>
+          </w:p>
+        </w:tc>
+      </w:tr>
+      <w:tr>
+        <w:tc>
+          <w:tcPr>
+            <w:tcW w:type="dxa" w:w="1258"/>
+          </w:tcPr>
+          <w:p>
+            <w:pPr>
+              <w:jc w:val="right"/>
+            </w:pPr>
+            <w:r>
+              <w:t>1290</w:t>
+            </w:r>
+          </w:p>
+        </w:tc>
+        <w:tc>
+          <w:tcPr>
+            <w:tcW w:type="dxa" w:w="5581"/>
+          </w:tcPr>
+          <w:p>
+            <w:r>
+              <w:t>Item description No.8</w:t>
+            </w:r>
+          </w:p>
+        </w:tc>
+        <w:tc>
+          <w:tcPr>
+            <w:tcW w:type="dxa" w:w="1619"/>
+          </w:tcPr>
+          <w:p>
+            <w:pPr>
+              <w:jc w:val="right"/>
+            </w:pPr>
+            <w:r>
+              <w:t>12.3</w:t>
+            </w:r>
+          </w:p>
+        </w:tc>
+        <w:tc>
+          <w:tcPr>
+            <w:tcW w:type="dxa" w:w="1621"/>
+          </w:tcPr>
+          <w:p>
+            <w:pPr>
+              <w:jc w:val="right"/>
+            </w:pPr>
+            <w:r>
+              <w:t>20000</w:t>
+            </w:r>
+          </w:p>
+        </w:tc>
+      </w:tr>
+      <w:tr>
+        <w:tc>
+          <w:tcPr>
+            <w:tcW w:type="dxa" w:w="1258"/>
+            <w:shd w:fill="E7EEEE"/>
+          </w:tcPr>
+          <w:p>
+            <w:pPr>
+              <w:jc w:val="right"/>
+            </w:pPr>
+            <w:r>
+              <w:t>1290</w:t>
+            </w:r>
+          </w:p>
+        </w:tc>
+        <w:tc>
+          <w:tcPr>
+            <w:tcW w:type="dxa" w:w="5581"/>
+            <w:shd w:fill="E7EEEE"/>
+          </w:tcPr>
+          <w:p>
+            <w:r>
+              <w:t>Item description No.9</w:t>
+            </w:r>
+          </w:p>
+        </w:tc>
+        <w:tc>
+          <w:tcPr>
+            <w:tcW w:type="dxa" w:w="1619"/>
+            <w:shd w:fill="E7EEEE"/>
+          </w:tcPr>
+          <w:p>
+            <w:pPr>
+              <w:jc w:val="right"/>
+            </w:pPr>
+            <w:r>
+              <w:t>12.3</w:t>
+            </w:r>
+          </w:p>
+        </w:tc>
+        <w:tc>
+          <w:tcPr>
+            <w:tcW w:type="dxa" w:w="1621"/>
+            <w:shd w:fill="E7EEEE"/>
+          </w:tcPr>
+          <w:p>
+            <w:pPr>
+              <w:jc w:val="right"/>
+            </w:pPr>
+            <w:r>
+              <w:t>20000</w:t>
+            </w:r>
+          </w:p>
+        </w:tc>
+      </w:tr>
+      <w:tr>
+        <w:tc>
+          <w:tcPr>
+            <w:tcW w:type="dxa" w:w="1258"/>
+          </w:tcPr>
+          <w:p>
+            <w:pPr>
+              <w:jc w:val="right"/>
             </w:pPr>
             <w:r>
               <w:rPr>
                 <w:b/>
               </w:rPr>
-              <w:t>{Total}</w:t>
+            </w:r>
+          </w:p>
+        </w:tc>
+        <w:tc>
+          <w:tcPr>
+            <w:tcW w:type="dxa" w:w="5581"/>
+          </w:tcPr>
+          <w:p>
+            <w:pPr>
+              <w:jc w:val="right"/>
+            </w:pPr>
+            <w:r>
+              <w:rPr>
+                <w:b/>
+              </w:rPr>
+            </w:r>
+          </w:p>
+        </w:tc>
+        <w:tc>
+          <w:tcPr>
+            <w:tcW w:type="dxa" w:w="1619"/>
+          </w:tcPr>
+          <w:p>
+            <w:pPr>
+              <w:jc w:val="right"/>
+            </w:pPr>
+            <w:r>
+              <w:rPr>
+                <w:b/>
+              </w:rPr>
+              <w:t>Total</w:t>
+            </w:r>
+          </w:p>
+        </w:tc>
+        <w:tc>
+          <w:tcPr>
+            <w:tcW w:type="dxa" w:w="1621"/>
+          </w:tcPr>
+          <w:p>
+            <w:pPr>
+              <w:jc w:val="right"/>
+            </w:pPr>
+            <w:r>
+              <w:rPr>
+                <w:b/>
+              </w:rPr>
+              <w:t>50000.0</w:t>
             </w:r>
           </w:p>
         </w:tc>
@@ -1241,7 +1512,7 @@
       <w:jc w:val="left"/>
     </w:pPr>
     <w:rPr>
-      <w:rFonts w:ascii="Palatino Linotype" w:hAnsi="Palatino Linotype" w:asciiTheme="minorHAnsi" w:hAnsiTheme="minorHAnsi" w:eastAsia="Times New Roman" w:cs="Times New Roman"/>
+      <w:rFonts w:ascii="Palatino Linotype" w:hAnsi="Palatino Linotype" w:eastAsia="Times New Roman" w:cs="Times New Roman" w:asciiTheme="minorHAnsi" w:hAnsiTheme="minorHAnsi"/>
       <w:color w:val="404040" w:themeColor="text1" w:themeTint="bf"/>
       <w:kern w:val="0"/>
       <w:sz w:val="16"/>

</xml_diff>

<commit_message>
Commit the code for now
</commit_message>
<xml_diff>
--- a/c-03-python-docx/result/result.docx
+++ b/c-03-python-docx/result/result.docx
@@ -455,7 +455,7 @@
               <w:jc w:val="right"/>
             </w:pPr>
             <w:r>
-              <w:t>1290</w:t>
+              <w:t>12</w:t>
             </w:r>
           </w:p>
         </w:tc>
@@ -478,7 +478,7 @@
               <w:jc w:val="right"/>
             </w:pPr>
             <w:r>
-              <w:t>12.3</w:t>
+              <w:t>12,000.30</w:t>
             </w:r>
           </w:p>
         </w:tc>
@@ -491,7 +491,7 @@
               <w:jc w:val="right"/>
             </w:pPr>
             <w:r>
-              <w:t>20000</w:t>
+              <w:t>20.00</w:t>
             </w:r>
           </w:p>
         </w:tc>
@@ -507,7 +507,7 @@
               <w:jc w:val="right"/>
             </w:pPr>
             <w:r>
-              <w:t>1290</w:t>
+              <w:t>1,290</w:t>
             </w:r>
           </w:p>
         </w:tc>
@@ -518,7 +518,7 @@
           </w:tcPr>
           <w:p>
             <w:r>
-              <w:t>Item description No.1</w:t>
+              <w:t>Item description No.0</w:t>
             </w:r>
           </w:p>
         </w:tc>
@@ -532,7 +532,7 @@
               <w:jc w:val="right"/>
             </w:pPr>
             <w:r>
-              <w:t>12.3</w:t>
+              <w:t>12.30</w:t>
             </w:r>
           </w:p>
         </w:tc>
@@ -546,7 +546,7 @@
               <w:jc w:val="right"/>
             </w:pPr>
             <w:r>
-              <w:t>20000</w:t>
+              <w:t>20,000.00</w:t>
             </w:r>
           </w:p>
         </w:tc>
@@ -561,7 +561,7 @@
               <w:jc w:val="right"/>
             </w:pPr>
             <w:r>
-              <w:t>1290</w:t>
+              <w:t>1,290</w:t>
             </w:r>
           </w:p>
         </w:tc>
@@ -571,7 +571,7 @@
           </w:tcPr>
           <w:p>
             <w:r>
-              <w:t>Item description No.2</w:t>
+              <w:t>Item description No.1</w:t>
             </w:r>
           </w:p>
         </w:tc>
@@ -584,7 +584,7 @@
               <w:jc w:val="right"/>
             </w:pPr>
             <w:r>
-              <w:t>12.3</w:t>
+              <w:t>12.30</w:t>
             </w:r>
           </w:p>
         </w:tc>
@@ -597,7 +597,7 @@
               <w:jc w:val="right"/>
             </w:pPr>
             <w:r>
-              <w:t>20000</w:t>
+              <w:t>20,000.00</w:t>
             </w:r>
           </w:p>
         </w:tc>
@@ -613,7 +613,7 @@
               <w:jc w:val="right"/>
             </w:pPr>
             <w:r>
-              <w:t>1290</w:t>
+              <w:t>1,290</w:t>
             </w:r>
           </w:p>
         </w:tc>
@@ -624,7 +624,7 @@
           </w:tcPr>
           <w:p>
             <w:r>
-              <w:t>Item description No.3</w:t>
+              <w:t>Item description No.2</w:t>
             </w:r>
           </w:p>
         </w:tc>
@@ -638,7 +638,7 @@
               <w:jc w:val="right"/>
             </w:pPr>
             <w:r>
-              <w:t>12.3</w:t>
+              <w:t>12.30</w:t>
             </w:r>
           </w:p>
         </w:tc>
@@ -652,7 +652,7 @@
               <w:jc w:val="right"/>
             </w:pPr>
             <w:r>
-              <w:t>20000</w:t>
+              <w:t>20,000.00</w:t>
             </w:r>
           </w:p>
         </w:tc>
@@ -667,7 +667,7 @@
               <w:jc w:val="right"/>
             </w:pPr>
             <w:r>
-              <w:t>1290</w:t>
+              <w:t>1,290</w:t>
             </w:r>
           </w:p>
         </w:tc>
@@ -677,7 +677,7 @@
           </w:tcPr>
           <w:p>
             <w:r>
-              <w:t>Item description No.4</w:t>
+              <w:t>Item description No.3</w:t>
             </w:r>
           </w:p>
         </w:tc>
@@ -690,7 +690,7 @@
               <w:jc w:val="right"/>
             </w:pPr>
             <w:r>
-              <w:t>12.3</w:t>
+              <w:t>12.30</w:t>
             </w:r>
           </w:p>
         </w:tc>
@@ -703,7 +703,7 @@
               <w:jc w:val="right"/>
             </w:pPr>
             <w:r>
-              <w:t>20000</w:t>
+              <w:t>20,000.00</w:t>
             </w:r>
           </w:p>
         </w:tc>
@@ -719,7 +719,7 @@
               <w:jc w:val="right"/>
             </w:pPr>
             <w:r>
-              <w:t>1290</w:t>
+              <w:t>1,290</w:t>
             </w:r>
           </w:p>
         </w:tc>
@@ -730,7 +730,7 @@
           </w:tcPr>
           <w:p>
             <w:r>
-              <w:t>Item description No.5</w:t>
+              <w:t>Item description No.4</w:t>
             </w:r>
           </w:p>
         </w:tc>
@@ -744,7 +744,7 @@
               <w:jc w:val="right"/>
             </w:pPr>
             <w:r>
-              <w:t>12.3</w:t>
+              <w:t>12.30</w:t>
             </w:r>
           </w:p>
         </w:tc>
@@ -758,7 +758,7 @@
               <w:jc w:val="right"/>
             </w:pPr>
             <w:r>
-              <w:t>20000</w:t>
+              <w:t>20,000.00</w:t>
             </w:r>
           </w:p>
         </w:tc>
@@ -773,7 +773,7 @@
               <w:jc w:val="right"/>
             </w:pPr>
             <w:r>
-              <w:t>1290</w:t>
+              <w:t>1,290</w:t>
             </w:r>
           </w:p>
         </w:tc>
@@ -783,7 +783,7 @@
           </w:tcPr>
           <w:p>
             <w:r>
-              <w:t>Item description No.6</w:t>
+              <w:t>Item description No.5</w:t>
             </w:r>
           </w:p>
         </w:tc>
@@ -796,7 +796,7 @@
               <w:jc w:val="right"/>
             </w:pPr>
             <w:r>
-              <w:t>12.3</w:t>
+              <w:t>12.30</w:t>
             </w:r>
           </w:p>
         </w:tc>
@@ -809,7 +809,7 @@
               <w:jc w:val="right"/>
             </w:pPr>
             <w:r>
-              <w:t>20000</w:t>
+              <w:t>20,000.00</w:t>
             </w:r>
           </w:p>
         </w:tc>
@@ -825,7 +825,7 @@
               <w:jc w:val="right"/>
             </w:pPr>
             <w:r>
-              <w:t>1290</w:t>
+              <w:t>1,290</w:t>
             </w:r>
           </w:p>
         </w:tc>
@@ -836,7 +836,7 @@
           </w:tcPr>
           <w:p>
             <w:r>
-              <w:t>Item description No.7</w:t>
+              <w:t>Item description No.6</w:t>
             </w:r>
           </w:p>
         </w:tc>
@@ -850,7 +850,7 @@
               <w:jc w:val="right"/>
             </w:pPr>
             <w:r>
-              <w:t>12.3</w:t>
+              <w:t>12.30</w:t>
             </w:r>
           </w:p>
         </w:tc>
@@ -864,7 +864,7 @@
               <w:jc w:val="right"/>
             </w:pPr>
             <w:r>
-              <w:t>20000</w:t>
+              <w:t>20,000.00</w:t>
             </w:r>
           </w:p>
         </w:tc>
@@ -879,7 +879,7 @@
               <w:jc w:val="right"/>
             </w:pPr>
             <w:r>
-              <w:t>1290</w:t>
+              <w:t>1,290</w:t>
             </w:r>
           </w:p>
         </w:tc>
@@ -889,7 +889,7 @@
           </w:tcPr>
           <w:p>
             <w:r>
-              <w:t>Item description No.8</w:t>
+              <w:t>Item description No.7</w:t>
             </w:r>
           </w:p>
         </w:tc>
@@ -902,7 +902,7 @@
               <w:jc w:val="right"/>
             </w:pPr>
             <w:r>
-              <w:t>12.3</w:t>
+              <w:t>12.30</w:t>
             </w:r>
           </w:p>
         </w:tc>
@@ -915,7 +915,7 @@
               <w:jc w:val="right"/>
             </w:pPr>
             <w:r>
-              <w:t>20000</w:t>
+              <w:t>20,000.00</w:t>
             </w:r>
           </w:p>
         </w:tc>
@@ -931,7 +931,7 @@
               <w:jc w:val="right"/>
             </w:pPr>
             <w:r>
-              <w:t>1290</w:t>
+              <w:t>1,290</w:t>
             </w:r>
           </w:p>
         </w:tc>
@@ -942,7 +942,7 @@
           </w:tcPr>
           <w:p>
             <w:r>
-              <w:t>Item description No.9</w:t>
+              <w:t>Item description No.8</w:t>
             </w:r>
           </w:p>
         </w:tc>
@@ -956,7 +956,7 @@
               <w:jc w:val="right"/>
             </w:pPr>
             <w:r>
-              <w:t>12.3</w:t>
+              <w:t>12.30</w:t>
             </w:r>
           </w:p>
         </w:tc>
@@ -970,7 +970,7 @@
               <w:jc w:val="right"/>
             </w:pPr>
             <w:r>
-              <w:t>20000</w:t>
+              <w:t>20,000.00</w:t>
             </w:r>
           </w:p>
         </w:tc>
@@ -979,6 +979,58 @@
         <w:tc>
           <w:tcPr>
             <w:tcW w:type="dxa" w:w="1258"/>
+          </w:tcPr>
+          <w:p>
+            <w:pPr>
+              <w:jc w:val="right"/>
+            </w:pPr>
+            <w:r>
+              <w:t>1,290</w:t>
+            </w:r>
+          </w:p>
+        </w:tc>
+        <w:tc>
+          <w:tcPr>
+            <w:tcW w:type="dxa" w:w="5581"/>
+          </w:tcPr>
+          <w:p>
+            <w:r>
+              <w:t>Item description No.9</w:t>
+            </w:r>
+          </w:p>
+        </w:tc>
+        <w:tc>
+          <w:tcPr>
+            <w:tcW w:type="dxa" w:w="1619"/>
+          </w:tcPr>
+          <w:p>
+            <w:pPr>
+              <w:jc w:val="right"/>
+            </w:pPr>
+            <w:r>
+              <w:t>12.30</w:t>
+            </w:r>
+          </w:p>
+        </w:tc>
+        <w:tc>
+          <w:tcPr>
+            <w:tcW w:type="dxa" w:w="1621"/>
+          </w:tcPr>
+          <w:p>
+            <w:pPr>
+              <w:jc w:val="right"/>
+            </w:pPr>
+            <w:r>
+              <w:t>20,000.00</w:t>
+            </w:r>
+          </w:p>
+        </w:tc>
+      </w:tr>
+      <w:tr>
+        <w:tc>
+          <w:tcPr>
+            <w:tcW w:type="dxa" w:w="1258"/>
+            <w:shd w:fill="E7EEEE"/>
           </w:tcPr>
           <w:p>
             <w:pPr>
@@ -994,6 +1046,7 @@
         <w:tc>
           <w:tcPr>
             <w:tcW w:type="dxa" w:w="5581"/>
+            <w:shd w:fill="E7EEEE"/>
           </w:tcPr>
           <w:p>
             <w:pPr>
@@ -1009,6 +1062,7 @@
         <w:tc>
           <w:tcPr>
             <w:tcW w:type="dxa" w:w="1619"/>
+            <w:shd w:fill="E7EEEE"/>
           </w:tcPr>
           <w:p>
             <w:pPr>
@@ -1025,6 +1079,7 @@
         <w:tc>
           <w:tcPr>
             <w:tcW w:type="dxa" w:w="1621"/>
+            <w:shd w:fill="E7EEEE"/>
           </w:tcPr>
           <w:p>
             <w:pPr>
@@ -1034,7 +1089,7 @@
               <w:rPr>
                 <w:b/>
               </w:rPr>
-              <w:t>50000.0</w:t>
+              <w:t>50,000.00</w:t>
             </w:r>
           </w:p>
         </w:tc>

</xml_diff>